<commit_message>
Merge tag 'ModifyFile' into develop
# Conflicts:
#	SourcetreeGitTest.docx
</commit_message>
<xml_diff>
--- a/SourcetreeGitTest.docx
+++ b/SourcetreeGitTest.docx
@@ -25,11 +25,6 @@
       </w:r>
     </w:p>
     <w:p>
-      <w:pPr>
-        <w:rPr>
-          <w:rFonts w:hint="eastAsia"/>
-        </w:rPr>
-      </w:pPr>
       <w:r>
         <w:rPr>
           <w:rFonts w:hint="eastAsia"/>
@@ -71,6 +66,29 @@
           <w:rFonts w:hint="eastAsia"/>
         </w:rPr>
         <w:t>10:20:51</w:t>
+      </w:r>
+    </w:p>
+    <w:p/>
+    <w:p>
+      <w:r>
+        <w:rPr>
+          <w:rFonts w:hint="eastAsia"/>
+        </w:rPr>
+        <w:t>这是在电脑端通过</w:t>
+      </w:r>
+      <w:proofErr w:type="spellStart"/>
+      <w:r>
+        <w:rPr>
+          <w:rFonts w:hint="eastAsia"/>
+        </w:rPr>
+        <w:t>Sourcetree</w:t>
+      </w:r>
+      <w:proofErr w:type="spellEnd"/>
+      <w:r>
+        <w:rPr>
+          <w:rFonts w:hint="eastAsia"/>
+        </w:rPr>
+        <w:t>第二次提交的数据</w:t>
       </w:r>
     </w:p>
     <w:p>
@@ -79,33 +97,47 @@
           <w:rFonts w:hint="eastAsia"/>
         </w:rPr>
       </w:pPr>
-    </w:p>
-    <w:p>
-      <w:r>
-        <w:rPr>
-          <w:rFonts w:hint="eastAsia"/>
-        </w:rPr>
-        <w:t>这是在电脑端通过</w:t>
-      </w:r>
-      <w:proofErr w:type="spellStart"/>
-      <w:r>
-        <w:rPr>
-          <w:rFonts w:hint="eastAsia"/>
-        </w:rPr>
-        <w:t>Sourcetree</w:t>
-      </w:r>
-      <w:proofErr w:type="spellEnd"/>
-      <w:r>
-        <w:rPr>
-          <w:rFonts w:hint="eastAsia"/>
-        </w:rPr>
-        <w:t>第二次</w:t>
-      </w:r>
-      <w:r>
-        <w:rPr>
-          <w:rFonts w:hint="eastAsia"/>
-        </w:rPr>
-        <w:t>提交的数据</w:t>
+      <w:r>
+        <w:rPr>
+          <w:rFonts w:hint="eastAsia"/>
+        </w:rPr>
+        <w:t>-2018</w:t>
+      </w:r>
+      <w:r>
+        <w:rPr>
+          <w:rFonts w:hint="eastAsia"/>
+        </w:rPr>
+        <w:t>年</w:t>
+      </w:r>
+      <w:r>
+        <w:rPr>
+          <w:rFonts w:hint="eastAsia"/>
+        </w:rPr>
+        <w:t>4</w:t>
+      </w:r>
+      <w:r>
+        <w:rPr>
+          <w:rFonts w:hint="eastAsia"/>
+        </w:rPr>
+        <w:t>月</w:t>
+      </w:r>
+      <w:r>
+        <w:rPr>
+          <w:rFonts w:hint="eastAsia"/>
+        </w:rPr>
+        <w:t>17</w:t>
+      </w:r>
+      <w:r>
+        <w:rPr>
+          <w:rFonts w:hint="eastAsia"/>
+        </w:rPr>
+        <w:t>日</w:t>
+      </w:r>
+      <w:r>
+        <w:rPr>
+          <w:rFonts w:hint="eastAsia"/>
+        </w:rPr>
+        <w:t>10:36:03</w:t>
       </w:r>
     </w:p>
     <w:p>
@@ -114,6 +146,47 @@
           <w:rFonts w:hint="eastAsia"/>
         </w:rPr>
       </w:pPr>
+    </w:p>
+    <w:p>
+      <w:r>
+        <w:rPr>
+          <w:rFonts w:hint="eastAsia"/>
+        </w:rPr>
+        <w:t>这是在电脑端通过</w:t>
+      </w:r>
+      <w:proofErr w:type="spellStart"/>
+      <w:r>
+        <w:rPr>
+          <w:rFonts w:hint="eastAsia"/>
+        </w:rPr>
+        <w:t>Sourcetree</w:t>
+      </w:r>
+      <w:proofErr w:type="spellEnd"/>
+      <w:r>
+        <w:rPr>
+          <w:rFonts w:hint="eastAsia"/>
+        </w:rPr>
+        <w:t>第</w:t>
+      </w:r>
+      <w:r>
+        <w:rPr>
+          <w:rFonts w:hint="eastAsia"/>
+        </w:rPr>
+        <w:t>三</w:t>
+      </w:r>
+      <w:r>
+        <w:rPr>
+          <w:rFonts w:hint="eastAsia"/>
+        </w:rPr>
+        <w:t>次提交的数据</w:t>
+      </w:r>
+    </w:p>
+    <w:p>
+      <w:pPr>
+        <w:rPr>
+          <w:rFonts w:hint="eastAsia"/>
+        </w:rPr>
+      </w:pPr>
       <w:r>
         <w:rPr>
           <w:rFonts w:hint="eastAsia"/>
@@ -160,18 +233,13 @@
         <w:rPr>
           <w:rFonts w:hint="eastAsia"/>
         </w:rPr>
-        <w:t>10:36:03</w:t>
+        <w:t>11:49:55</w:t>
       </w:r>
       <w:bookmarkStart w:id="0" w:name="_GoBack"/>
       <w:bookmarkEnd w:id="0"/>
     </w:p>
-    <w:p>
-      <w:pPr>
-        <w:rPr>
-          <w:rFonts w:hint="eastAsia"/>
-        </w:rPr>
-      </w:pPr>
-    </w:p>
+    <w:p/>
+    <w:p/>
     <w:p/>
     <w:sectPr>
       <w:pgSz w:w="11906" w:h="16838"/>

</xml_diff>